<commit_message>
No clue why ghub is complaining these are diff, but just take it
</commit_message>
<xml_diff>
--- a/HW7-10.docx
+++ b/HW7-10.docx
@@ -64,7 +64,15 @@
       </w:pPr>
       <w:r>
         <w:tab/>
-        <w:t>H1: W2(x)-&gt;</w:t>
+        <w:t>H1: W2(x</w:t>
+      </w:r>
+      <w:proofErr w:type="gramStart"/>
+      <w:r>
+        <w:t>)-</w:t>
+      </w:r>
+      <w:proofErr w:type="gramEnd"/>
+      <w:r>
+        <w:t>&gt;</w:t>
       </w:r>
       <w:r>
         <w:t>R1(x)-&gt;</w:t>
@@ -79,7 +87,15 @@
       </w:pPr>
       <w:r>
         <w:tab/>
-        <w:t>H2: W2(x)-&gt;W1(x)-&gt;R3(x)</w:t>
+        <w:t>H2: W2(x</w:t>
+      </w:r>
+      <w:proofErr w:type="gramStart"/>
+      <w:r>
+        <w:t>)-</w:t>
+      </w:r>
+      <w:proofErr w:type="gramEnd"/>
+      <w:r>
+        <w:t>&gt;W1(x)-&gt;R3(x)</w:t>
       </w:r>
       <w:r>
         <w:t>-&gt;R1(x)</w:t>
@@ -103,16 +119,32 @@
         <w:t>conflict equivalent</w:t>
       </w:r>
       <w:r>
-        <w:t xml:space="preserve"> because they differ for R3(x)-&gt;W1(x) versus W1(x)-&gt;R3(x).</w:t>
-      </w:r>
-    </w:p>
-    <w:p>
-      <w:pPr>
-        <w:spacing w:line="240" w:lineRule="auto"/>
-      </w:pPr>
-      <w:r>
-        <w:tab/>
-        <w:t>H3: W2(x)-&gt;W1(x)-&gt;R1(x)-&gt;R3(x)</w:t>
+        <w:t xml:space="preserve"> because they differ for R3(x</w:t>
+      </w:r>
+      <w:proofErr w:type="gramStart"/>
+      <w:r>
+        <w:t>)-</w:t>
+      </w:r>
+      <w:proofErr w:type="gramEnd"/>
+      <w:r>
+        <w:t>&gt;W1(x) versus W1(x)-&gt;R3(x).</w:t>
+      </w:r>
+    </w:p>
+    <w:p>
+      <w:pPr>
+        <w:spacing w:line="240" w:lineRule="auto"/>
+      </w:pPr>
+      <w:r>
+        <w:tab/>
+        <w:t>H3: W2(x</w:t>
+      </w:r>
+      <w:proofErr w:type="gramStart"/>
+      <w:r>
+        <w:t>)-</w:t>
+      </w:r>
+      <w:proofErr w:type="gramEnd"/>
+      <w:r>
+        <w:t>&gt;W1(x)-&gt;R1(x)-&gt;R3(x)</w:t>
       </w:r>
     </w:p>
     <w:p>
@@ -138,7 +170,15 @@
       </w:pPr>
       <w:r>
         <w:tab/>
-        <w:t>H4: W1(x)-&gt;R3(x)-&gt;W2(x)</w:t>
+        <w:t>H4: W1(x</w:t>
+      </w:r>
+      <w:proofErr w:type="gramStart"/>
+      <w:r>
+        <w:t>)-</w:t>
+      </w:r>
+      <w:proofErr w:type="gramEnd"/>
+      <w:r>
+        <w:t>&gt;R3(x)-&gt;W2(x)</w:t>
       </w:r>
       <w:r>
         <w:t>-&gt;R1(x)</w:t>
@@ -188,25 +228,49 @@
       </w:pPr>
       <w:r>
         <w:tab/>
-        <w:t>H1: W2(y)-&gt;R3(y)</w:t>
-      </w:r>
-    </w:p>
-    <w:p>
-      <w:pPr>
-        <w:spacing w:line="240" w:lineRule="auto"/>
-      </w:pPr>
-      <w:r>
-        <w:tab/>
-        <w:t>H2: W2(y)-&gt;R3(y)</w:t>
-      </w:r>
-    </w:p>
-    <w:p>
-      <w:pPr>
-        <w:spacing w:line="240" w:lineRule="auto"/>
-      </w:pPr>
-      <w:r>
-        <w:tab/>
-        <w:t>H3: W2(y)-&gt;R3(y)</w:t>
+        <w:t>H1: W2(y</w:t>
+      </w:r>
+      <w:proofErr w:type="gramStart"/>
+      <w:r>
+        <w:t>)-</w:t>
+      </w:r>
+      <w:proofErr w:type="gramEnd"/>
+      <w:r>
+        <w:t>&gt;R3(y)</w:t>
+      </w:r>
+    </w:p>
+    <w:p>
+      <w:pPr>
+        <w:spacing w:line="240" w:lineRule="auto"/>
+      </w:pPr>
+      <w:r>
+        <w:tab/>
+        <w:t>H2: W2(y</w:t>
+      </w:r>
+      <w:proofErr w:type="gramStart"/>
+      <w:r>
+        <w:t>)-</w:t>
+      </w:r>
+      <w:proofErr w:type="gramEnd"/>
+      <w:r>
+        <w:t>&gt;R3(y)</w:t>
+      </w:r>
+    </w:p>
+    <w:p>
+      <w:pPr>
+        <w:spacing w:line="240" w:lineRule="auto"/>
+      </w:pPr>
+      <w:r>
+        <w:tab/>
+        <w:t>H3: W2(y</w:t>
+      </w:r>
+      <w:proofErr w:type="gramStart"/>
+      <w:r>
+        <w:t>)-</w:t>
+      </w:r>
+      <w:proofErr w:type="gramEnd"/>
+      <w:r>
+        <w:t>&gt;R3(y)</w:t>
       </w:r>
     </w:p>
     <w:p>
@@ -218,7 +282,15 @@
         <w:t xml:space="preserve">H4: </w:t>
       </w:r>
       <w:r>
-        <w:t>R3(y)-&gt;</w:t>
+        <w:t>R3(y</w:t>
+      </w:r>
+      <w:proofErr w:type="gramStart"/>
+      <w:r>
+        <w:t>)-</w:t>
+      </w:r>
+      <w:proofErr w:type="gramEnd"/>
+      <w:r>
+        <w:t>&gt;</w:t>
       </w:r>
       <w:r>
         <w:t>W2(y)</w:t>
@@ -238,7 +310,15 @@
       </w:pPr>
       <w:r>
         <w:tab/>
-        <w:t>So H2-H3 remain conflict equivalent with respect to y</w:t>
+        <w:t xml:space="preserve">So H2-H3 </w:t>
+      </w:r>
+      <w:proofErr w:type="gramStart"/>
+      <w:r>
+        <w:t>remain</w:t>
+      </w:r>
+      <w:proofErr w:type="gramEnd"/>
+      <w:r>
+        <w:t xml:space="preserve"> conflict equivalent with respect to y</w:t>
       </w:r>
       <w:r>
         <w:t>; H4 further cannot be conflict equivalent to the others.</w:t>
@@ -264,34 +344,66 @@
       </w:pPr>
       <w:r>
         <w:tab/>
-        <w:t>H1: R3(z)-&gt;R2(z)</w:t>
-      </w:r>
-    </w:p>
-    <w:p>
-      <w:pPr>
-        <w:spacing w:line="240" w:lineRule="auto"/>
-      </w:pPr>
-      <w:r>
-        <w:tab/>
-        <w:t>H2: R3(z)-&gt;R2(z)</w:t>
-      </w:r>
-    </w:p>
-    <w:p>
-      <w:pPr>
-        <w:spacing w:line="240" w:lineRule="auto"/>
-      </w:pPr>
-      <w:r>
-        <w:tab/>
-        <w:t>H3: R2(z)-&gt;R3(z)</w:t>
-      </w:r>
-    </w:p>
-    <w:p>
-      <w:pPr>
-        <w:spacing w:line="240" w:lineRule="auto"/>
-      </w:pPr>
-      <w:r>
-        <w:tab/>
-        <w:t>H4: R2(z)-&gt;R3(z)</w:t>
+        <w:t xml:space="preserve">H1: </w:t>
+      </w:r>
+      <w:proofErr w:type="gramStart"/>
+      <w:r>
+        <w:t>R3(</w:t>
+      </w:r>
+      <w:proofErr w:type="gramEnd"/>
+      <w:r>
+        <w:t>z)-&gt;R2(z)</w:t>
+      </w:r>
+    </w:p>
+    <w:p>
+      <w:pPr>
+        <w:spacing w:line="240" w:lineRule="auto"/>
+      </w:pPr>
+      <w:r>
+        <w:tab/>
+        <w:t xml:space="preserve">H2: </w:t>
+      </w:r>
+      <w:proofErr w:type="gramStart"/>
+      <w:r>
+        <w:t>R3(</w:t>
+      </w:r>
+      <w:proofErr w:type="gramEnd"/>
+      <w:r>
+        <w:t>z)-&gt;R2(z)</w:t>
+      </w:r>
+    </w:p>
+    <w:p>
+      <w:pPr>
+        <w:spacing w:line="240" w:lineRule="auto"/>
+      </w:pPr>
+      <w:r>
+        <w:tab/>
+        <w:t xml:space="preserve">H3: </w:t>
+      </w:r>
+      <w:proofErr w:type="gramStart"/>
+      <w:r>
+        <w:t>R2(</w:t>
+      </w:r>
+      <w:proofErr w:type="gramEnd"/>
+      <w:r>
+        <w:t>z)-&gt;R3(z)</w:t>
+      </w:r>
+    </w:p>
+    <w:p>
+      <w:pPr>
+        <w:spacing w:line="240" w:lineRule="auto"/>
+      </w:pPr>
+      <w:r>
+        <w:tab/>
+        <w:t xml:space="preserve">H4: </w:t>
+      </w:r>
+      <w:proofErr w:type="gramStart"/>
+      <w:r>
+        <w:t>R2(</w:t>
+      </w:r>
+      <w:proofErr w:type="gramEnd"/>
+      <w:r>
+        <w:t>z)-&gt;R3(z)</w:t>
       </w:r>
     </w:p>
     <w:p>
@@ -366,7 +478,14 @@
       </w:pPr>
       <w:r>
         <w:tab/>
-        <w:t>SG(H1):</w:t>
+      </w:r>
+      <w:proofErr w:type="gramStart"/>
+      <w:r>
+        <w:t>SG(</w:t>
+      </w:r>
+      <w:proofErr w:type="gramEnd"/>
+      <w:r>
+        <w:t>H1):</w:t>
       </w:r>
     </w:p>
     <w:p>
@@ -451,13 +570,27 @@
         <w:rPr>
           <w:b/>
         </w:rPr>
-        <w:t>W2(x)</w:t>
-      </w:r>
-      <w:r>
-        <w:rPr>
-          <w:b/>
-        </w:rPr>
-        <w:t>R2(z)W2(y)R3(z)</w:t>
+        <w:t>W2(x</w:t>
+      </w:r>
+      <w:proofErr w:type="gramStart"/>
+      <w:r>
+        <w:rPr>
+          <w:b/>
+        </w:rPr>
+        <w:t>)</w:t>
+      </w:r>
+      <w:r>
+        <w:rPr>
+          <w:b/>
+        </w:rPr>
+        <w:t>R2</w:t>
+      </w:r>
+      <w:proofErr w:type="gramEnd"/>
+      <w:r>
+        <w:rPr>
+          <w:b/>
+        </w:rPr>
+        <w:t>(z)W2(y)R3(z)</w:t>
       </w:r>
       <w:r>
         <w:rPr>
@@ -515,8 +648,13 @@
         <w:lastRenderedPageBreak/>
         <w:tab/>
       </w:r>
-      <w:r>
-        <w:t>SG(H2):</w:t>
+      <w:proofErr w:type="gramStart"/>
+      <w:r>
+        <w:t>SG(</w:t>
+      </w:r>
+      <w:proofErr w:type="gramEnd"/>
+      <w:r>
+        <w:t>H2):</w:t>
       </w:r>
     </w:p>
     <w:p>
@@ -587,7 +725,21 @@
           <w:b/>
         </w:rPr>
         <w:tab/>
-        <w:t>W2(x)W2(y)R2(z)W1(x)R1(x)</w:t>
+        <w:t>W2(x</w:t>
+      </w:r>
+      <w:proofErr w:type="gramStart"/>
+      <w:r>
+        <w:rPr>
+          <w:b/>
+        </w:rPr>
+        <w:t>)W2</w:t>
+      </w:r>
+      <w:proofErr w:type="gramEnd"/>
+      <w:r>
+        <w:rPr>
+          <w:b/>
+        </w:rPr>
+        <w:t>(y)R2(z)W1(x)R1(x)</w:t>
       </w:r>
       <w:r>
         <w:rPr>
@@ -614,8 +766,13 @@
         </w:rPr>
         <w:tab/>
       </w:r>
-      <w:r>
-        <w:t>SG(H3):</w:t>
+      <w:proofErr w:type="gramStart"/>
+      <w:r>
+        <w:t>SG(</w:t>
+      </w:r>
+      <w:proofErr w:type="gramEnd"/>
+      <w:r>
+        <w:t>H3):</w:t>
       </w:r>
     </w:p>
     <w:p>
@@ -688,29 +845,48 @@
         <w:rPr>
           <w:b/>
         </w:rPr>
-        <w:t>W2(y)W2(x)R2(z)W1(x)R1(x)R3(y)R3(x)R3(z)</w:t>
-      </w:r>
-    </w:p>
-    <w:p>
-      <w:pPr>
-        <w:spacing w:line="240" w:lineRule="auto"/>
-        <w:rPr>
-          <w:b/>
-        </w:rPr>
-      </w:pPr>
-    </w:p>
-    <w:p>
-      <w:pPr>
-        <w:spacing w:line="240" w:lineRule="auto"/>
-      </w:pPr>
-      <w:r>
-        <w:rPr>
-          <w:b/>
-        </w:rPr>
-        <w:tab/>
-      </w:r>
-      <w:r>
-        <w:t>SG(H4):</w:t>
+        <w:t>W2(y</w:t>
+      </w:r>
+      <w:proofErr w:type="gramStart"/>
+      <w:r>
+        <w:rPr>
+          <w:b/>
+        </w:rPr>
+        <w:t>)W2</w:t>
+      </w:r>
+      <w:proofErr w:type="gramEnd"/>
+      <w:r>
+        <w:rPr>
+          <w:b/>
+        </w:rPr>
+        <w:t>(x)R2(z)W1(x)R1(x)R3(y)R3(x)R3(z)</w:t>
+      </w:r>
+    </w:p>
+    <w:p>
+      <w:pPr>
+        <w:spacing w:line="240" w:lineRule="auto"/>
+        <w:rPr>
+          <w:b/>
+        </w:rPr>
+      </w:pPr>
+    </w:p>
+    <w:p>
+      <w:pPr>
+        <w:spacing w:line="240" w:lineRule="auto"/>
+      </w:pPr>
+      <w:r>
+        <w:rPr>
+          <w:b/>
+        </w:rPr>
+        <w:tab/>
+      </w:r>
+      <w:proofErr w:type="gramStart"/>
+      <w:r>
+        <w:t>SG(</w:t>
+      </w:r>
+      <w:proofErr w:type="gramEnd"/>
+      <w:r>
+        <w:t>H4):</w:t>
       </w:r>
     </w:p>
     <w:p>
@@ -756,6 +932,50 @@
           <w:b/>
         </w:rPr>
         <w:t>NOT SERIALIZABLE</w:t>
+      </w:r>
+    </w:p>
+    <w:p>
+      <w:pPr>
+        <w:spacing w:line="240" w:lineRule="auto"/>
+        <w:rPr>
+          <w:b/>
+        </w:rPr>
+      </w:pPr>
+    </w:p>
+    <w:p>
+      <w:pPr>
+        <w:spacing w:line="240" w:lineRule="auto"/>
+      </w:pPr>
+      <w:r>
+        <w:t>2)</w:t>
+      </w:r>
+    </w:p>
+    <w:p>
+      <w:pPr>
+        <w:spacing w:line="240" w:lineRule="auto"/>
+      </w:pPr>
+      <w:r>
+        <w:tab/>
+      </w:r>
+      <w:r>
+        <w:t>1.5 ms-&gt; go to sector 3, 1.5ms-&gt; to sector 2, 1.5ms -&gt; to sector 1, 1.5 ms-&gt; to sector 0</w:t>
+      </w:r>
+    </w:p>
+    <w:p>
+      <w:pPr>
+        <w:spacing w:line="240" w:lineRule="auto"/>
+      </w:pPr>
+      <w:r>
+        <w:tab/>
+        <w:t>6 ms total.</w:t>
+      </w:r>
+    </w:p>
+    <w:p>
+      <w:pPr>
+        <w:spacing w:line="240" w:lineRule="auto"/>
+      </w:pPr>
+      <w:r>
+        <w:tab/>
       </w:r>
     </w:p>
     <w:p>

</xml_diff>